<commit_message>
Fixed web + PARALLEL
</commit_message>
<xml_diff>
--- a/AntiPWeb/App_Data/uploads/TEST1.docx
+++ b/AntiPWeb/App_Data/uploads/TEST1.docx
@@ -1,48 +1,112 @@
 
 <file path=word/document.xml><?xml version="1.0" encoding="utf-8"?>
-<w:document xmlns:wpc="http://schemas.microsoft.com/office/word/2010/wordprocessingCanvas" xmlns:cx="http://schemas.microsoft.com/office/drawing/2014/chartex" xmlns:mc="http://schemas.openxmlformats.org/markup-compatibility/2006" xmlns:o="urn:schemas-microsoft-com:office:office" xmlns:r="http://schemas.openxmlformats.org/officeDocument/2006/relationships" xmlns:m="http://schemas.openxmlformats.org/officeDocument/2006/math" xmlns:v="urn:schemas-microsoft-com:vml" xmlns:wp14="http://schemas.microsoft.com/office/word/2010/wordprocessingDrawing" xmlns:wp="http://schemas.openxmlformats.org/drawingml/2006/wordprocessingDrawing" xmlns:w10="urn:schemas-microsoft-com:office:word" xmlns:w="http://schemas.openxmlformats.org/wordprocessingml/2006/main" xmlns:w14="http://schemas.microsoft.com/office/word/2010/wordml" xmlns:w15="http://schemas.microsoft.com/office/word/2012/wordml" xmlns:w16se="http://schemas.microsoft.com/office/word/2015/wordml/symex" xmlns:wpg="http://schemas.microsoft.com/office/word/2010/wordprocessingGroup" xmlns:wpi="http://schemas.microsoft.com/office/word/2010/wordprocessingInk" xmlns:wne="http://schemas.microsoft.com/office/word/2006/wordml" xmlns:wps="http://schemas.microsoft.com/office/word/2010/wordprocessingShape" mc:Ignorable="w14 w15 w16se wp14">
+<w:document xmlns:wpc="http://schemas.microsoft.com/office/word/2010/wordprocessingCanvas" xmlns:cx="http://schemas.microsoft.com/office/drawing/2014/chartex" xmlns:cx1="http://schemas.microsoft.com/office/drawing/2015/9/8/chartex" xmlns:mc="http://schemas.openxmlformats.org/markup-compatibility/2006" xmlns:o="urn:schemas-microsoft-com:office:office" xmlns:r="http://schemas.openxmlformats.org/officeDocument/2006/relationships" xmlns:m="http://schemas.openxmlformats.org/officeDocument/2006/math" xmlns:v="urn:schemas-microsoft-com:vml" xmlns:wp14="http://schemas.microsoft.com/office/word/2010/wordprocessingDrawing" xmlns:wp="http://schemas.openxmlformats.org/drawingml/2006/wordprocessingDrawing" xmlns:w10="urn:schemas-microsoft-com:office:word" xmlns:w="http://schemas.openxmlformats.org/wordprocessingml/2006/main" xmlns:w14="http://schemas.microsoft.com/office/word/2010/wordml" xmlns:w15="http://schemas.microsoft.com/office/word/2012/wordml" xmlns:w16se="http://schemas.microsoft.com/office/word/2015/wordml/symex" xmlns:wpg="http://schemas.microsoft.com/office/word/2010/wordprocessingGroup" xmlns:wpi="http://schemas.microsoft.com/office/word/2010/wordprocessingInk" xmlns:wne="http://schemas.microsoft.com/office/word/2006/wordml" xmlns:wps="http://schemas.microsoft.com/office/word/2010/wordprocessingShape" mc:Ignorable="w14 w15 w16se wp14">
   <w:body>
     <w:p>
-      <w:r>
-        <w:t>Разрешите представить Вашему вниманию Компанию «СКД АВТО» - надежного партнера на рынке поставок запасных частей и послепродажного сопровождения большой коммерческой техники в Украине.</w:t>
-      </w:r>
-      <w:r>
-        <w:t xml:space="preserve"> </w:t>
-      </w:r>
-      <w:proofErr w:type="gramStart"/>
-      <w:r>
-        <w:t>Працівники,  під</w:t>
-      </w:r>
-      <w:proofErr w:type="gramEnd"/>
-      <w:r>
-        <w:t xml:space="preserve"> час прийняття на роботу та  періодично, повинні  прох</w:t>
-      </w:r>
-      <w:r>
-        <w:t>одити  на  підприємстві.</w:t>
-      </w:r>
-      <w:r>
-        <w:t xml:space="preserve"> </w:t>
-      </w:r>
-      <w:r>
-        <w:t>Я ненавижу фит и абсолютно все, что с ним связанно. Но единственное, ради чего я туда езжу – это треки Олега Газманова</w:t>
-      </w:r>
-      <w:r>
-        <w:t xml:space="preserve"> </w:t>
-      </w:r>
-      <w:r>
-        <w:t>(гачибасов</w:t>
-      </w:r>
-      <w:r>
-        <w:t>а</w:t>
+      <w:pPr>
+        <w:rPr>
+          <w:lang w:val="en-US"/>
+        </w:rPr>
+      </w:pPr>
+      <w:r>
+        <w:rPr>
+          <w:lang w:val="en-US"/>
+        </w:rPr>
+        <w:t xml:space="preserve">Inverted indexes are the most fundamental </w:t>
+      </w:r>
+      <w:r>
+        <w:rPr>
+          <w:lang w:val="en-US"/>
+        </w:rPr>
+        <w:t xml:space="preserve">- </w:t>
+      </w:r>
+      <w:r>
+        <w:rPr>
+          <w:lang w:val="en-US"/>
+        </w:rPr>
+        <w:t>and widely used data structures in information retrieval. For each unique word occurring in a document</w:t>
+      </w:r>
+      <w:r>
+        <w:rPr>
+          <w:lang w:val="en-US"/>
+        </w:rPr>
+        <w:t xml:space="preserve"> :</w:t>
+      </w:r>
+      <w:r>
+        <w:rPr>
+          <w:lang w:val="en-US"/>
+        </w:rPr>
+        <w:t xml:space="preserve"> collection, the inverted index stores a list of the docum</w:t>
+      </w:r>
+      <w:r>
+        <w:rPr>
+          <w:lang w:val="en-US"/>
+        </w:rPr>
+        <w:t>ents in which this word occurs.</w:t>
+      </w:r>
+      <w:r>
+        <w:rPr>
+          <w:lang w:val="en-US"/>
+        </w:rPr>
+        <w:t xml:space="preserve"> The </w:t>
+      </w:r>
+      <w:r>
+        <w:rPr>
+          <w:lang w:val="en-US"/>
+        </w:rPr>
+        <w:t xml:space="preserve">^ </w:t>
+      </w:r>
+      <w:r>
+        <w:rPr>
+          <w:lang w:val="en-US"/>
+        </w:rPr>
+        <w:t>postings lists to access are: to, be, or, not. We will examine intersecting the postings lists for to and be.</w:t>
+      </w:r>
+      <w:r>
+        <w:rPr>
+          <w:lang w:val="en-US"/>
+        </w:rPr>
+        <w:t xml:space="preserve"> ;</w:t>
+      </w:r>
+      <w:r>
+        <w:rPr>
+          <w:lang w:val="en-US"/>
+        </w:rPr>
+        <w:t xml:space="preserve"> We first look for documents that contain both terms. Different</w:t>
+      </w:r>
+      <w:r>
+        <w:rPr>
+          <w:lang w:val="en-US"/>
+        </w:rPr>
+        <w:t xml:space="preserve"> ; ; ; ; ; </w:t>
+      </w:r>
+      <w:r>
+        <w:rPr>
+          <w:lang w:val="en-US"/>
+        </w:rPr>
+        <w:t xml:space="preserve"> approaches have been </w:t>
+      </w:r>
+      <w:r>
+        <w:rPr>
+          <w:lang w:val="en-US"/>
+        </w:rPr>
+        <w:t xml:space="preserve">: : : - : - </w:t>
       </w:r>
       <w:bookmarkStart w:id="0" w:name="_GoBack"/>
       <w:bookmarkEnd w:id="0"/>
       <w:r>
-        <w:t xml:space="preserve">). </w:t>
+        <w:rPr>
+          <w:lang w:val="en-US"/>
+        </w:rPr>
+        <w:t>proposed to support phrase sea</w:t>
+      </w:r>
+      <w:r>
+        <w:rPr>
+          <w:lang w:val="en-US"/>
+        </w:rPr>
+        <w:t>rching using an inverted index.</w:t>
       </w:r>
     </w:p>
-    <w:p/>
-    <w:p/>
     <w:sectPr>
       <w:pgSz w:w="11906" w:h="16838"/>
       <w:pgMar w:top="1134" w:right="850" w:bottom="1134" w:left="1701" w:header="708" w:footer="708" w:gutter="0"/>
@@ -54,7 +118,7 @@
 </file>
 
 <file path=word/numbering.xml><?xml version="1.0" encoding="utf-8"?>
-<w:numbering xmlns:wpc="http://schemas.microsoft.com/office/word/2010/wordprocessingCanvas" xmlns:cx="http://schemas.microsoft.com/office/drawing/2014/chartex" xmlns:mc="http://schemas.openxmlformats.org/markup-compatibility/2006" xmlns:o="urn:schemas-microsoft-com:office:office" xmlns:r="http://schemas.openxmlformats.org/officeDocument/2006/relationships" xmlns:m="http://schemas.openxmlformats.org/officeDocument/2006/math" xmlns:v="urn:schemas-microsoft-com:vml" xmlns:wp14="http://schemas.microsoft.com/office/word/2010/wordprocessingDrawing" xmlns:wp="http://schemas.openxmlformats.org/drawingml/2006/wordprocessingDrawing" xmlns:w10="urn:schemas-microsoft-com:office:word" xmlns:w="http://schemas.openxmlformats.org/wordprocessingml/2006/main" xmlns:w14="http://schemas.microsoft.com/office/word/2010/wordml" xmlns:w15="http://schemas.microsoft.com/office/word/2012/wordml" xmlns:w16se="http://schemas.microsoft.com/office/word/2015/wordml/symex" xmlns:wpg="http://schemas.microsoft.com/office/word/2010/wordprocessingGroup" xmlns:wpi="http://schemas.microsoft.com/office/word/2010/wordprocessingInk" xmlns:wne="http://schemas.microsoft.com/office/word/2006/wordml" xmlns:wps="http://schemas.microsoft.com/office/word/2010/wordprocessingShape" mc:Ignorable="w14 w15 w16se wp14">
+<w:numbering xmlns:wpc="http://schemas.microsoft.com/office/word/2010/wordprocessingCanvas" xmlns:cx="http://schemas.microsoft.com/office/drawing/2014/chartex" xmlns:cx1="http://schemas.microsoft.com/office/drawing/2015/9/8/chartex" xmlns:mc="http://schemas.openxmlformats.org/markup-compatibility/2006" xmlns:o="urn:schemas-microsoft-com:office:office" xmlns:r="http://schemas.openxmlformats.org/officeDocument/2006/relationships" xmlns:m="http://schemas.openxmlformats.org/officeDocument/2006/math" xmlns:v="urn:schemas-microsoft-com:vml" xmlns:wp14="http://schemas.microsoft.com/office/word/2010/wordprocessingDrawing" xmlns:wp="http://schemas.openxmlformats.org/drawingml/2006/wordprocessingDrawing" xmlns:w10="urn:schemas-microsoft-com:office:word" xmlns:w="http://schemas.openxmlformats.org/wordprocessingml/2006/main" xmlns:w14="http://schemas.microsoft.com/office/word/2010/wordml" xmlns:w15="http://schemas.microsoft.com/office/word/2012/wordml" xmlns:w16se="http://schemas.microsoft.com/office/word/2015/wordml/symex" xmlns:wpg="http://schemas.microsoft.com/office/word/2010/wordprocessingGroup" xmlns:wpi="http://schemas.microsoft.com/office/word/2010/wordprocessingInk" xmlns:wne="http://schemas.microsoft.com/office/word/2006/wordml" xmlns:wps="http://schemas.microsoft.com/office/word/2010/wordprocessingShape" mc:Ignorable="w14 w15 w16se wp14">
   <w:abstractNum w:abstractNumId="0" w15:restartNumberingAfterBreak="0">
     <w:nsid w:val="167A6CE8"/>
     <w:multiLevelType w:val="multilevel"/>

</xml_diff>